<commit_message>
Documentação com o link do Trello
</commit_message>
<xml_diff>
--- a/Pizzaria_Prototipo/Documentação/Documentação_PIZZARIA.docx
+++ b/Pizzaria_Prototipo/Documentação/Documentação_PIZZARIA.docx
@@ -1,6 +1,6 @@
 
 <file path=word/document.xml><?xml version="1.0" encoding="utf-8"?>
-<w:document xmlns:wpc="http://schemas.microsoft.com/office/word/2010/wordprocessingCanvas" xmlns:cx="http://schemas.microsoft.com/office/drawing/2014/chartex" xmlns:cx1="http://schemas.microsoft.com/office/drawing/2015/9/8/chartex" xmlns:cx2="http://schemas.microsoft.com/office/drawing/2015/10/21/chartex" xmlns:cx3="http://schemas.microsoft.com/office/drawing/2016/5/9/chartex" xmlns:cx4="http://schemas.microsoft.com/office/drawing/2016/5/10/chartex" xmlns:cx5="http://schemas.microsoft.com/office/drawing/2016/5/11/chartex" xmlns:cx6="http://schemas.microsoft.com/office/drawing/2016/5/12/chartex" xmlns:cx7="http://schemas.microsoft.com/office/drawing/2016/5/13/chartex" xmlns:cx8="http://schemas.microsoft.com/office/drawing/2016/5/14/chartex" xmlns:mc="http://schemas.openxmlformats.org/markup-compatibility/2006" xmlns:aink="http://schemas.microsoft.com/office/drawing/2016/ink" xmlns:am3d="http://schemas.microsoft.com/office/drawing/2017/model3d" xmlns:o="urn:schemas-microsoft-com:office:office" xmlns:oel="http://schemas.microsoft.com/office/2019/extlst" xmlns:r="http://schemas.openxmlformats.org/officeDocument/2006/relationships" xmlns:m="http://schemas.openxmlformats.org/officeDocument/2006/math" xmlns:v="urn:schemas-microsoft-com:vml" xmlns:wp14="http://schemas.microsoft.com/office/word/2010/wordprocessingDrawing" xmlns:wp="http://schemas.openxmlformats.org/drawingml/2006/wordprocessingDrawing" xmlns:w10="urn:schemas-microsoft-com:office:word" xmlns:w="http://schemas.openxmlformats.org/wordprocessingml/2006/main" xmlns:w14="http://schemas.microsoft.com/office/word/2010/wordml" xmlns:w15="http://schemas.microsoft.com/office/word/2012/wordml" xmlns:w16cex="http://schemas.microsoft.com/office/word/2018/wordml/cex" xmlns:w16cid="http://schemas.microsoft.com/office/word/2016/wordml/cid" xmlns:w16="http://schemas.microsoft.com/office/word/2018/wordml" xmlns:w16du="http://schemas.microsoft.com/office/word/2023/wordml/word16du" xmlns:w16sdtdh="http://schemas.microsoft.com/office/word/2020/wordml/sdtdatahash" xmlns:w16sdtfl="http://schemas.microsoft.com/office/word/2024/wordml/sdtformatlock" xmlns:w16se="http://schemas.microsoft.com/office/word/2015/wordml/symex" xmlns:wpg="http://schemas.microsoft.com/office/word/2010/wordprocessingGroup" xmlns:wpi="http://schemas.microsoft.com/office/word/2010/wordprocessingInk" xmlns:wne="http://schemas.microsoft.com/office/word/2006/wordml" xmlns:wps="http://schemas.microsoft.com/office/word/2010/wordprocessingShape" mc:Ignorable="w14 w15 w16se w16cid w16 w16cex w16sdtdh w16sdtfl w16du wp14">
+<w:document xmlns:wpc="http://schemas.microsoft.com/office/word/2010/wordprocessingCanvas" xmlns:cx="http://schemas.microsoft.com/office/drawing/2014/chartex" xmlns:cx1="http://schemas.microsoft.com/office/drawing/2015/9/8/chartex" xmlns:cx2="http://schemas.microsoft.com/office/drawing/2015/10/21/chartex" xmlns:cx3="http://schemas.microsoft.com/office/drawing/2016/5/9/chartex" xmlns:cx4="http://schemas.microsoft.com/office/drawing/2016/5/10/chartex" xmlns:cx5="http://schemas.microsoft.com/office/drawing/2016/5/11/chartex" xmlns:cx6="http://schemas.microsoft.com/office/drawing/2016/5/12/chartex" xmlns:cx7="http://schemas.microsoft.com/office/drawing/2016/5/13/chartex" xmlns:cx8="http://schemas.microsoft.com/office/drawing/2016/5/14/chartex" xmlns:mc="http://schemas.openxmlformats.org/markup-compatibility/2006" xmlns:aink="http://schemas.microsoft.com/office/drawing/2016/ink" xmlns:am3d="http://schemas.microsoft.com/office/drawing/2017/model3d" xmlns:o="urn:schemas-microsoft-com:office:office" xmlns:r="http://schemas.openxmlformats.org/officeDocument/2006/relationships" xmlns:m="http://schemas.openxmlformats.org/officeDocument/2006/math" xmlns:v="urn:schemas-microsoft-com:vml" xmlns:wp14="http://schemas.microsoft.com/office/word/2010/wordprocessingDrawing" xmlns:wp="http://schemas.openxmlformats.org/drawingml/2006/wordprocessingDrawing" xmlns:w10="urn:schemas-microsoft-com:office:word" xmlns:w="http://schemas.openxmlformats.org/wordprocessingml/2006/main" xmlns:w14="http://schemas.microsoft.com/office/word/2010/wordml" xmlns:w15="http://schemas.microsoft.com/office/word/2012/wordml" xmlns:w16cid="http://schemas.microsoft.com/office/word/2016/wordml/cid" xmlns:w16se="http://schemas.microsoft.com/office/word/2015/wordml/symex" xmlns:wpg="http://schemas.microsoft.com/office/word/2010/wordprocessingGroup" xmlns:wpi="http://schemas.microsoft.com/office/word/2010/wordprocessingInk" xmlns:wne="http://schemas.microsoft.com/office/word/2006/wordml" xmlns:wps="http://schemas.microsoft.com/office/word/2010/wordprocessingShape" mc:Ignorable="w14 w15 w16se w16cid wp14">
   <w:body>
     <w:p>
       <w:pPr>
@@ -35,12 +35,28 @@
         </w:rPr>
         <w:t>‘</w:t>
       </w:r>
-      <w:r>
-        <w:rPr>
-          <w:lang w:val="pt-BR"/>
-        </w:rPr>
-        <w:t>Tratoria Rocca</w:t>
-      </w:r>
+      <w:proofErr w:type="spellStart"/>
+      <w:r>
+        <w:rPr>
+          <w:lang w:val="pt-BR"/>
+        </w:rPr>
+        <w:t>Tratoria</w:t>
+      </w:r>
+      <w:proofErr w:type="spellEnd"/>
+      <w:r>
+        <w:rPr>
+          <w:lang w:val="pt-BR"/>
+        </w:rPr>
+        <w:t xml:space="preserve"> </w:t>
+      </w:r>
+      <w:proofErr w:type="spellStart"/>
+      <w:r>
+        <w:rPr>
+          <w:lang w:val="pt-BR"/>
+        </w:rPr>
+        <w:t>Rocca</w:t>
+      </w:r>
+      <w:proofErr w:type="spellEnd"/>
       <w:r>
         <w:rPr>
           <w:lang w:val="pt-BR"/>
@@ -131,7 +147,21 @@
         <w:rPr>
           <w:lang w:val="pt-BR"/>
         </w:rPr>
-        <w:t>Lucas Terminiello, junho de 2025.</w:t>
+        <w:t xml:space="preserve">Lucas </w:t>
+      </w:r>
+      <w:proofErr w:type="spellStart"/>
+      <w:r>
+        <w:rPr>
+          <w:lang w:val="pt-BR"/>
+        </w:rPr>
+        <w:t>Terminiello</w:t>
+      </w:r>
+      <w:proofErr w:type="spellEnd"/>
+      <w:r>
+        <w:rPr>
+          <w:lang w:val="pt-BR"/>
+        </w:rPr>
+        <w:t>, junho de 2025.</w:t>
       </w:r>
       <w:r>
         <w:rPr>
@@ -253,8 +283,15 @@
           <w:lang w:val="pt-BR"/>
         </w:rPr>
         <w:br/>
+      </w:r>
+      <w:proofErr w:type="spellStart"/>
+      <w:r>
+        <w:rPr>
+          <w:lang w:val="pt-BR"/>
+        </w:rPr>
         <w:t>Limeira-SP</w:t>
       </w:r>
+      <w:proofErr w:type="spellEnd"/>
     </w:p>
     <w:p>
       <w:pPr>
@@ -274,6 +311,7 @@
       <w:pPr>
         <w:pStyle w:val="FirstParagraph"/>
       </w:pPr>
+      <w:proofErr w:type="spellStart"/>
       <w:r>
         <w:rPr>
           <w:b/>
@@ -281,6 +319,7 @@
         <w:lastRenderedPageBreak/>
         <w:t>Índice</w:t>
       </w:r>
+      <w:proofErr w:type="spellEnd"/>
     </w:p>
     <w:p>
       <w:pPr>
@@ -291,6 +330,7 @@
         </w:numPr>
       </w:pPr>
       <w:hyperlink w:anchor="Xc2970a1a23df3ef3b34d1da3795ce3cec2678cb">
+        <w:proofErr w:type="spellStart"/>
         <w:r>
           <w:rPr>
             <w:rStyle w:val="Hyperlink"/>
@@ -298,6 +338,7 @@
           </w:rPr>
           <w:t>Introdução</w:t>
         </w:r>
+        <w:proofErr w:type="spellEnd"/>
       </w:hyperlink>
     </w:p>
     <w:p>
@@ -309,12 +350,21 @@
         </w:numPr>
       </w:pPr>
       <w:hyperlink w:anchor="Xe7e854738bc9a1ba8b8bb241637722b20abcff1">
+        <w:proofErr w:type="spellStart"/>
         <w:r>
           <w:rPr>
             <w:rStyle w:val="Hyperlink"/>
             <w:color w:val="auto"/>
           </w:rPr>
-          <w:t>Requisitos do Sistema</w:t>
+          <w:t>Requisitos</w:t>
+        </w:r>
+        <w:proofErr w:type="spellEnd"/>
+        <w:r>
+          <w:rPr>
+            <w:rStyle w:val="Hyperlink"/>
+            <w:color w:val="auto"/>
+          </w:rPr>
+          <w:t xml:space="preserve"> do Sistema</w:t>
         </w:r>
       </w:hyperlink>
     </w:p>
@@ -370,14 +420,70 @@
           <w:numId w:val="2"/>
         </w:numPr>
       </w:pPr>
-      <w:hyperlink w:anchor="Xbd1049d50d1a68f9e8163e7b32b71458c1f4720">
+      <w:proofErr w:type="spellStart"/>
+      <w:r>
+        <w:t>Arquitetura</w:t>
+      </w:r>
+      <w:proofErr w:type="spellEnd"/>
+      <w:r>
+        <w:t xml:space="preserve"> e </w:t>
+      </w:r>
+      <w:proofErr w:type="spellStart"/>
+      <w:r>
+        <w:t>funcionamento</w:t>
+      </w:r>
+      <w:proofErr w:type="spellEnd"/>
+    </w:p>
+    <w:p>
+      <w:pPr>
+        <w:pStyle w:val="Compact"/>
+        <w:numPr>
+          <w:ilvl w:val="1"/>
+          <w:numId w:val="4"/>
+        </w:numPr>
+      </w:pPr>
+      <w:hyperlink w:anchor="X90b13d42250d2c59e49c3b7a467018a6c8e2cce">
+        <w:proofErr w:type="spellStart"/>
         <w:r>
           <w:rPr>
             <w:rStyle w:val="Hyperlink"/>
             <w:color w:val="auto"/>
           </w:rPr>
-          <w:t>Arquitetura e Funcionamento</w:t>
+          <w:t>Visão</w:t>
         </w:r>
+        <w:proofErr w:type="spellEnd"/>
+        <w:r>
+          <w:rPr>
+            <w:rStyle w:val="Hyperlink"/>
+            <w:color w:val="auto"/>
+          </w:rPr>
+          <w:t xml:space="preserve"> </w:t>
+        </w:r>
+        <w:proofErr w:type="spellStart"/>
+        <w:r>
+          <w:rPr>
+            <w:rStyle w:val="Hyperlink"/>
+            <w:color w:val="auto"/>
+          </w:rPr>
+          <w:t>Geral</w:t>
+        </w:r>
+        <w:proofErr w:type="spellEnd"/>
+        <w:r>
+          <w:rPr>
+            <w:rStyle w:val="Hyperlink"/>
+            <w:color w:val="auto"/>
+          </w:rPr>
+          <w:t xml:space="preserve"> da </w:t>
+        </w:r>
+        <w:proofErr w:type="spellStart"/>
+        <w:r>
+          <w:rPr>
+            <w:rStyle w:val="Hyperlink"/>
+            <w:color w:val="auto"/>
+          </w:rPr>
+          <w:t>Arquitetura</w:t>
+        </w:r>
+        <w:proofErr w:type="spellEnd"/>
       </w:hyperlink>
     </w:p>
     <w:p>
@@ -388,33 +494,35 @@
           <w:numId w:val="4"/>
         </w:numPr>
       </w:pPr>
-      <w:hyperlink w:anchor="X90b13d42250d2c59e49c3b7a467018a6c8e2cce">
+      <w:hyperlink w:anchor="Xbed978abbef2f15812d95b24fa6c507973bab49">
+        <w:proofErr w:type="spellStart"/>
         <w:r>
           <w:rPr>
             <w:rStyle w:val="Hyperlink"/>
             <w:color w:val="auto"/>
           </w:rPr>
-          <w:t>Visão Geral da Arquitetura</w:t>
+          <w:t>Fluxo</w:t>
         </w:r>
-      </w:hyperlink>
-    </w:p>
-    <w:p>
-      <w:pPr>
-        <w:pStyle w:val="Compact"/>
-        <w:numPr>
-          <w:ilvl w:val="1"/>
-          <w:numId w:val="4"/>
-        </w:numPr>
-      </w:pPr>
-      <w:hyperlink w:anchor="Xbed978abbef2f15812d95b24fa6c507973bab49">
+        <w:proofErr w:type="spellEnd"/>
         <w:r>
           <w:rPr>
             <w:rStyle w:val="Hyperlink"/>
             <w:color w:val="auto"/>
           </w:rPr>
-          <w:t>Fluxo Principal de Operação</w:t>
+          <w:t xml:space="preserve"> Principal de </w:t>
         </w:r>
+        <w:proofErr w:type="spellStart"/>
+        <w:r>
+          <w:rPr>
+            <w:rStyle w:val="Hyperlink"/>
+            <w:color w:val="auto"/>
+          </w:rPr>
+          <w:t>Operação</w:t>
+        </w:r>
+        <w:proofErr w:type="spellEnd"/>
       </w:hyperlink>
+      <w:bookmarkStart w:id="1" w:name="_GoBack"/>
+      <w:bookmarkEnd w:id="1"/>
     </w:p>
     <w:p>
       <w:pPr>
@@ -425,13 +533,31 @@
         </w:numPr>
       </w:pPr>
       <w:hyperlink w:anchor="X3808b07f4c092a4bd105e46cbb571a813531037">
+        <w:proofErr w:type="spellStart"/>
         <w:r>
           <w:rPr>
             <w:rStyle w:val="Hyperlink"/>
             <w:color w:val="auto"/>
           </w:rPr>
-          <w:t>Diagramas Visuais</w:t>
+          <w:t>Diagramas</w:t>
         </w:r>
+        <w:proofErr w:type="spellEnd"/>
+        <w:r>
+          <w:rPr>
+            <w:rStyle w:val="Hyperlink"/>
+            <w:color w:val="auto"/>
+          </w:rPr>
+          <w:t xml:space="preserve"> </w:t>
+        </w:r>
+        <w:proofErr w:type="spellStart"/>
+        <w:r>
+          <w:rPr>
+            <w:rStyle w:val="Hyperlink"/>
+            <w:color w:val="auto"/>
+          </w:rPr>
+          <w:t>Visuais</w:t>
+        </w:r>
+        <w:proofErr w:type="spellEnd"/>
       </w:hyperlink>
     </w:p>
     <w:p>
@@ -443,14 +569,32 @@
         </w:numPr>
       </w:pPr>
       <w:hyperlink w:anchor="X8443d80522fe261cbf85ce7000751345d75b28f">
+        <w:proofErr w:type="spellStart"/>
         <w:r>
           <w:rPr>
             <w:rStyle w:val="Hyperlink"/>
             <w:color w:val="auto"/>
           </w:rPr>
-          <w:t>Fluxograma Geral</w:t>
+          <w:t>Fluxograma</w:t>
+        </w:r>
+        <w:proofErr w:type="spellEnd"/>
+        <w:r>
+          <w:rPr>
+            <w:rStyle w:val="Hyperlink"/>
+            <w:color w:val="auto"/>
+          </w:rPr>
+          <w:t xml:space="preserve"> </w:t>
+        </w:r>
+        <w:proofErr w:type="spellStart"/>
+        <w:r>
+          <w:rPr>
+            <w:rStyle w:val="Hyperlink"/>
+            <w:color w:val="auto"/>
+          </w:rPr>
+          <w:t>Geral</w:t>
         </w:r>
       </w:hyperlink>
+      <w:proofErr w:type="spellEnd"/>
     </w:p>
     <w:p>
       <w:pPr>
@@ -460,31 +604,55 @@
           <w:numId w:val="5"/>
         </w:numPr>
       </w:pPr>
-      <w:hyperlink w:anchor="X6cc55dbcdef93e5d05fb37b3551993aedca51f8">
+      <w:proofErr w:type="spellStart"/>
+      <w:r>
+        <w:t>Diagrama</w:t>
+      </w:r>
+      <w:proofErr w:type="spellEnd"/>
+      <w:r>
+        <w:t xml:space="preserve"> de components</w:t>
+      </w:r>
+    </w:p>
+    <w:p>
+      <w:pPr>
+        <w:pStyle w:val="Compact"/>
+        <w:numPr>
+          <w:ilvl w:val="1"/>
+          <w:numId w:val="5"/>
+        </w:numPr>
+      </w:pPr>
+      <w:hyperlink w:anchor="X429f3e26ae0b511dcfd491e9a4afd8b2a9a5cb4">
+        <w:proofErr w:type="spellStart"/>
         <w:r>
           <w:rPr>
             <w:rStyle w:val="Hyperlink"/>
             <w:color w:val="auto"/>
           </w:rPr>
-          <w:t>Diagrama de Componentes</w:t>
+          <w:t>Diagrama</w:t>
         </w:r>
-      </w:hyperlink>
-    </w:p>
-    <w:p>
-      <w:pPr>
-        <w:pStyle w:val="Compact"/>
-        <w:numPr>
-          <w:ilvl w:val="1"/>
-          <w:numId w:val="5"/>
-        </w:numPr>
-      </w:pPr>
-      <w:hyperlink w:anchor="X429f3e26ae0b511dcfd491e9a4afd8b2a9a5cb4">
+        <w:proofErr w:type="spellEnd"/>
         <w:r>
           <w:rPr>
             <w:rStyle w:val="Hyperlink"/>
             <w:color w:val="auto"/>
           </w:rPr>
-          <w:t>Diagrama de Estado (Simplificado)</w:t>
+          <w:t xml:space="preserve"> de Estado (</w:t>
+        </w:r>
+        <w:proofErr w:type="spellStart"/>
+        <w:r>
+          <w:rPr>
+            <w:rStyle w:val="Hyperlink"/>
+            <w:color w:val="auto"/>
+          </w:rPr>
+          <w:t>Simplificado</w:t>
+        </w:r>
+        <w:proofErr w:type="spellEnd"/>
+        <w:r>
+          <w:rPr>
+            <w:rStyle w:val="Hyperlink"/>
+            <w:color w:val="auto"/>
+          </w:rPr>
+          <w:t>)</w:t>
         </w:r>
       </w:hyperlink>
     </w:p>
@@ -517,16 +685,48 @@
           <w:ilvl w:val="0"/>
           <w:numId w:val="2"/>
         </w:numPr>
-      </w:pPr>
-      <w:hyperlink w:anchor="Xd01725661b91d9e97f8162e35c39665b7ae1f77">
-        <w:r>
-          <w:rPr>
-            <w:rStyle w:val="Hyperlink"/>
-            <w:color w:val="auto"/>
-          </w:rPr>
-          <w:t>Conclusão</w:t>
-        </w:r>
-      </w:hyperlink>
+        <w:rPr>
+          <w:rStyle w:val="Hyperlink"/>
+          <w:color w:val="auto"/>
+        </w:rPr>
+      </w:pPr>
+      <w:r>
+        <w:rPr>
+          <w:rStyle w:val="Hyperlink"/>
+          <w:color w:val="auto"/>
+        </w:rPr>
+        <w:t xml:space="preserve">Link do </w:t>
+      </w:r>
+      <w:proofErr w:type="spellStart"/>
+      <w:r>
+        <w:rPr>
+          <w:rStyle w:val="Hyperlink"/>
+          <w:color w:val="auto"/>
+        </w:rPr>
+        <w:t>protótipo</w:t>
+      </w:r>
+      <w:proofErr w:type="spellEnd"/>
+      <w:r>
+        <w:rPr>
+          <w:rStyle w:val="Hyperlink"/>
+          <w:color w:val="auto"/>
+        </w:rPr>
+        <w:t xml:space="preserve"> no Figma.com</w:t>
+      </w:r>
+    </w:p>
+    <w:p>
+      <w:pPr>
+        <w:pStyle w:val="Compact"/>
+        <w:numPr>
+          <w:ilvl w:val="0"/>
+          <w:numId w:val="2"/>
+        </w:numPr>
+      </w:pPr>
+      <w:proofErr w:type="spellStart"/>
+      <w:r>
+        <w:t>Conclusão</w:t>
+      </w:r>
+      <w:proofErr w:type="spellEnd"/>
     </w:p>
     <w:p>
       <w:r>
@@ -540,7 +740,7 @@
           <w:lang w:val="pt-BR"/>
         </w:rPr>
       </w:pPr>
-      <w:bookmarkStart w:id="1" w:name="introdução"/>
+      <w:bookmarkStart w:id="2" w:name="introdução"/>
       <w:r>
         <w:rPr>
           <w:lang w:val="pt-BR"/>
@@ -548,7 +748,7 @@
         <w:lastRenderedPageBreak/>
         <w:t>1. Introdução</w:t>
       </w:r>
-      <w:bookmarkEnd w:id="1"/>
+      <w:bookmarkEnd w:id="2"/>
     </w:p>
     <w:p>
       <w:pPr>
@@ -561,7 +761,41 @@
         <w:rPr>
           <w:lang w:val="pt-BR"/>
         </w:rPr>
-        <w:t>Bem-vindo à documentação do sistema de gerenciamento da Pizzaria Tratoria Rocca! Este documento foi criado pensando em estudantes, com o objetivo de explicar de forma clara e objetiva como o sistema funciona.</w:t>
+        <w:t xml:space="preserve">Bem-vindo à documentação do sistema de gerenciamento da Pizzaria </w:t>
+      </w:r>
+      <w:proofErr w:type="spellStart"/>
+      <w:r>
+        <w:rPr>
+          <w:lang w:val="pt-BR"/>
+        </w:rPr>
+        <w:t>Tratoria</w:t>
+      </w:r>
+      <w:proofErr w:type="spellEnd"/>
+      <w:r>
+        <w:rPr>
+          <w:lang w:val="pt-BR"/>
+        </w:rPr>
+        <w:t xml:space="preserve"> </w:t>
+      </w:r>
+      <w:proofErr w:type="spellStart"/>
+      <w:r>
+        <w:rPr>
+          <w:lang w:val="pt-BR"/>
+        </w:rPr>
+        <w:t>Rocca</w:t>
+      </w:r>
+      <w:proofErr w:type="spellEnd"/>
+      <w:r>
+        <w:rPr>
+          <w:lang w:val="pt-BR"/>
+        </w:rPr>
+        <w:t xml:space="preserve">! Este documento foi criado </w:t>
+      </w:r>
+      <w:r>
+        <w:rPr>
+          <w:lang w:val="pt-BR"/>
+        </w:rPr>
+        <w:t>pensando em estudantes, com o objetivo de explicar de forma clara e objetiva como o sistema funciona.</w:t>
       </w:r>
     </w:p>
     <w:p>
@@ -582,13 +816,28 @@
           <w:i/>
           <w:lang w:val="pt-BR"/>
         </w:rPr>
-        <w:t>front-end</w:t>
-      </w:r>
-      <w:r>
-        <w:rPr>
-          <w:lang w:val="pt-BR"/>
-        </w:rPr>
-        <w:t>, ou seja, tudo acontece diretamente no seu navegador (Chrome, Firefox, etc.). Não há um servidor complexo por trás. Ele simula as operações de uma pizzaria, permitindo que clientes vejam o cardápio e montem pedidos, e que administradores gerenciem as pizzas e opções.</w:t>
+        <w:t>front-</w:t>
+      </w:r>
+      <w:proofErr w:type="spellStart"/>
+      <w:r>
+        <w:rPr>
+          <w:i/>
+          <w:lang w:val="pt-BR"/>
+        </w:rPr>
+        <w:t>end</w:t>
+      </w:r>
+      <w:proofErr w:type="spellEnd"/>
+      <w:r>
+        <w:rPr>
+          <w:lang w:val="pt-BR"/>
+        </w:rPr>
+        <w:t>, ou seja, tudo acontece diretamente no seu navegador (Chrome, Firefox, etc.). Não há um servidor complexo por t</w:t>
+      </w:r>
+      <w:r>
+        <w:rPr>
+          <w:lang w:val="pt-BR"/>
+        </w:rPr>
+        <w:t>rás. Ele simula as operações de uma pizzaria, permitindo que clientes vejam o cardápio e montem pedidos, e que administradores gerenciem as pizzas e opções.</w:t>
       </w:r>
     </w:p>
     <w:p>
@@ -602,13 +851,19 @@
         <w:rPr>
           <w:lang w:val="pt-BR"/>
         </w:rPr>
-        <w:t>Vamos explorar os requisitos (o que o sistema deve fazer), sua arquitetura (como ele é construído) e seu fluxo principal. Os diagramas visuais ajudarão a entender melhor a estrutura e o comportamento do sistema. O foco aqui é na visão geral, sem entrar em detalhes profundos de cada linha de código.</w:t>
+        <w:t xml:space="preserve">Vamos explorar os requisitos (o que o sistema deve fazer), sua arquitetura (como ele é construído) </w:t>
+      </w:r>
+      <w:r>
+        <w:rPr>
+          <w:lang w:val="pt-BR"/>
+        </w:rPr>
+        <w:t>e seu fluxo principal. Os diagramas visuais ajudarão a entender melhor a estrutura e o comportamento do sistema. O foco aqui é na visão geral, sem entrar em detalhes profundos de cada linha de código.</w:t>
       </w:r>
     </w:p>
     <w:p>
       <w:r>
         <w:pict w14:anchorId="0E0AFC1B">
-          <v:rect id="_x0000_i1026" style="width:0;height:1.5pt" o:hralign="center" o:hrstd="t" o:hr="t"/>
+          <v:rect id="_x0000_i1025" style="width:0;height:1.5pt" o:hralign="center" o:hrstd="t" o:hr="t"/>
         </w:pict>
       </w:r>
     </w:p>
@@ -619,14 +874,14 @@
           <w:lang w:val="pt-BR"/>
         </w:rPr>
       </w:pPr>
-      <w:bookmarkStart w:id="2" w:name="requisitos-do-sistema"/>
+      <w:bookmarkStart w:id="3" w:name="requisitos-do-sistema"/>
       <w:r>
         <w:rPr>
           <w:lang w:val="pt-BR"/>
         </w:rPr>
         <w:t>2. Requisitos do Sistema</w:t>
       </w:r>
-      <w:bookmarkEnd w:id="2"/>
+      <w:bookmarkEnd w:id="3"/>
     </w:p>
     <w:p>
       <w:pPr>
@@ -639,7 +894,13 @@
         <w:rPr>
           <w:lang w:val="pt-BR"/>
         </w:rPr>
-        <w:t>Os requisitos definem o que o sistema precisa fazer e como ele deve se comportar. Eles foram levantados a partir da análise do código e das funcionalidades presentes.</w:t>
+        <w:t xml:space="preserve">Os requisitos definem o que </w:t>
+      </w:r>
+      <w:r>
+        <w:rPr>
+          <w:lang w:val="pt-BR"/>
+        </w:rPr>
+        <w:t>o sistema precisa fazer e como ele deve se comportar. Eles foram levantados a partir da análise do código e das funcionalidades presentes.</w:t>
       </w:r>
     </w:p>
     <w:p>
@@ -649,14 +910,14 @@
           <w:lang w:val="pt-BR"/>
         </w:rPr>
       </w:pPr>
-      <w:bookmarkStart w:id="3" w:name="requisitos-funcionais-o-que-faz"/>
+      <w:bookmarkStart w:id="4" w:name="requisitos-funcionais-o-que-faz"/>
       <w:r>
         <w:rPr>
           <w:lang w:val="pt-BR"/>
         </w:rPr>
         <w:t>2.1 Requisitos Funcionais (O que faz?)</w:t>
       </w:r>
-      <w:bookmarkEnd w:id="3"/>
+      <w:bookmarkEnd w:id="4"/>
     </w:p>
     <w:p>
       <w:pPr>
@@ -680,7 +941,13 @@
         <w:rPr>
           <w:lang w:val="pt-BR"/>
         </w:rPr>
-        <w:t xml:space="preserve"> Permite login de Clientes e Administradores (com senhas fixas no código para teste) e redireciona para a tela correta.</w:t>
+        <w:t xml:space="preserve"> Permite login de Clientes e Administradores (com senhas fixas no</w:t>
+      </w:r>
+      <w:r>
+        <w:rPr>
+          <w:lang w:val="pt-BR"/>
+        </w:rPr>
+        <w:t xml:space="preserve"> código para teste) e redireciona para a tela correta.</w:t>
       </w:r>
     </w:p>
     <w:p>
@@ -705,7 +972,13 @@
         <w:rPr>
           <w:lang w:val="pt-BR"/>
         </w:rPr>
-        <w:t xml:space="preserve"> Pode ver cardápio, filtrar pizzas, ver promoções, montar sua própria pizza (escolhendo tamanho, ingredientes, borda), adicionar itens ao carrinho, ver/editar o carrinho e “finalizar” o pedido (simulação).</w:t>
+        <w:t xml:space="preserve"> Pode ver cardápio, filtrar pizzas, ver promoções, montar sua própria pizza (escolhendo tamanho, ingredientes, borda), adicionar itens ao carrinho, ver/editar o carrinho e “finalizar” o pedido </w:t>
+      </w:r>
+      <w:r>
+        <w:rPr>
+          <w:lang w:val="pt-BR"/>
+        </w:rPr>
+        <w:t>(simulação).</w:t>
       </w:r>
     </w:p>
     <w:p>
@@ -729,14 +1002,48 @@
         </w:rPr>
         <w:t xml:space="preserve"> Pode cadastrar, consultar, alterar e excluir pizzas do cardápio. Gerencia as opções disponíveis para montar pizza (tamanhos, ingredientes, bordas). </w:t>
       </w:r>
-      <w:r>
-        <w:t>Pode registrar vendas (simula</w:t>
+      <w:proofErr w:type="spellStart"/>
+      <w:r>
+        <w:t>Pode</w:t>
+      </w:r>
+      <w:proofErr w:type="spellEnd"/>
+      <w:r>
+        <w:t xml:space="preserve"> registrar </w:t>
+      </w:r>
+      <w:proofErr w:type="spellStart"/>
+      <w:r>
+        <w:t>vendas</w:t>
+      </w:r>
+      <w:proofErr w:type="spellEnd"/>
+      <w:r>
+        <w:t xml:space="preserve"> (</w:t>
+      </w:r>
+      <w:proofErr w:type="spellStart"/>
+      <w:r>
+        <w:t>simula</w:t>
       </w:r>
       <w:r>
         <w:t>ção</w:t>
       </w:r>
-      <w:r>
-        <w:t>) e ver um relatório simples.</w:t>
+      <w:proofErr w:type="spellEnd"/>
+      <w:r>
+        <w:t xml:space="preserve">) e </w:t>
+      </w:r>
+      <w:proofErr w:type="spellStart"/>
+      <w:r>
+        <w:t>ver</w:t>
+      </w:r>
+      <w:proofErr w:type="spellEnd"/>
+      <w:r>
+        <w:t xml:space="preserve"> um </w:t>
+      </w:r>
+      <w:proofErr w:type="spellStart"/>
+      <w:r>
+        <w:t>relatório</w:t>
+      </w:r>
+      <w:proofErr w:type="spellEnd"/>
+      <w:r>
+        <w:t xml:space="preserve"> simples.</w:t>
       </w:r>
     </w:p>
     <w:p>
@@ -761,8 +1068,15 @@
         <w:rPr>
           <w:lang w:val="pt-BR"/>
         </w:rPr>
-        <w:t xml:space="preserve"> Armazena dados (pizzas, carrinho, etc.) no navegador (</w:t>
-      </w:r>
+        <w:t xml:space="preserve"> Armazena da</w:t>
+      </w:r>
+      <w:r>
+        <w:rPr>
+          <w:lang w:val="pt-BR"/>
+        </w:rPr>
+        <w:t>dos (pizzas, carrinho, etc.) no navegador (</w:t>
+      </w:r>
+      <w:proofErr w:type="spellStart"/>
       <w:r>
         <w:rPr>
           <w:rStyle w:val="VerbatimChar"/>
@@ -770,6 +1084,7 @@
         </w:rPr>
         <w:t>localStorage</w:t>
       </w:r>
+      <w:proofErr w:type="spellEnd"/>
       <w:r>
         <w:rPr>
           <w:lang w:val="pt-BR"/>
@@ -797,13 +1112,21 @@
           <w:i/>
           <w:lang w:val="pt-BR"/>
         </w:rPr>
-        <w:t>requisitos_pizzaria.md</w:t>
-      </w:r>
-      <w:r>
-        <w:rPr>
+        <w:t>requisito</w:t>
+      </w:r>
+      <w:r>
+        <w:rPr>
+          <w:rStyle w:val="VerbatimChar"/>
           <w:i/>
           <w:lang w:val="pt-BR"/>
         </w:rPr>
+        <w:t>s_pizzaria.md</w:t>
+      </w:r>
+      <w:r>
+        <w:rPr>
+          <w:i/>
+          <w:lang w:val="pt-BR"/>
+        </w:rPr>
         <w:t xml:space="preserve"> gerado anteriormente)</w:t>
       </w:r>
     </w:p>
@@ -814,14 +1137,14 @@
           <w:lang w:val="pt-BR"/>
         </w:rPr>
       </w:pPr>
-      <w:bookmarkStart w:id="4" w:name="requisitos-não-funcionais-como-faz"/>
+      <w:bookmarkStart w:id="5" w:name="requisitos-não-funcionais-como-faz"/>
       <w:r>
         <w:rPr>
           <w:lang w:val="pt-BR"/>
         </w:rPr>
         <w:t>2.2 Requisitos Não Funcionais (Como faz?)</w:t>
       </w:r>
-      <w:bookmarkEnd w:id="4"/>
+      <w:bookmarkEnd w:id="5"/>
     </w:p>
     <w:p>
       <w:pPr>
@@ -870,7 +1193,21 @@
         <w:rPr>
           <w:lang w:val="pt-BR"/>
         </w:rPr>
-        <w:t xml:space="preserve"> Construído apenas com HTML, CSS e JavaScript.</w:t>
+        <w:t xml:space="preserve"> Construído apenas com HTML, CSS e </w:t>
+      </w:r>
+      <w:proofErr w:type="spellStart"/>
+      <w:r>
+        <w:rPr>
+          <w:lang w:val="pt-BR"/>
+        </w:rPr>
+        <w:t>JavaScript</w:t>
+      </w:r>
+      <w:proofErr w:type="spellEnd"/>
+      <w:r>
+        <w:rPr>
+          <w:lang w:val="pt-BR"/>
+        </w:rPr>
+        <w:t>.</w:t>
       </w:r>
     </w:p>
     <w:p>
@@ -897,6 +1234,7 @@
         </w:rPr>
         <w:t xml:space="preserve"> Usa o </w:t>
       </w:r>
+      <w:proofErr w:type="spellStart"/>
       <w:r>
         <w:rPr>
           <w:rStyle w:val="VerbatimChar"/>
@@ -904,6 +1242,7 @@
         </w:rPr>
         <w:t>localStorage</w:t>
       </w:r>
+      <w:proofErr w:type="spellEnd"/>
       <w:r>
         <w:rPr>
           <w:lang w:val="pt-BR"/>
@@ -964,7 +1303,7 @@
     <w:p>
       <w:r>
         <w:pict w14:anchorId="56765D91">
-          <v:rect id="_x0000_i1027" style="width:0;height:1.5pt" o:hralign="center" o:hrstd="t" o:hr="t"/>
+          <v:rect id="_x0000_i1026" style="width:0;height:1.5pt" o:hralign="center" o:hrstd="t" o:hr="t"/>
         </w:pict>
       </w:r>
     </w:p>
@@ -975,7 +1314,7 @@
           <w:lang w:val="pt-BR"/>
         </w:rPr>
       </w:pPr>
-      <w:bookmarkStart w:id="5" w:name="arquitetura-e-funcionamento"/>
+      <w:bookmarkStart w:id="6" w:name="arquitetura-e-funcionamento"/>
       <w:r>
         <w:rPr>
           <w:lang w:val="pt-BR"/>
@@ -983,7 +1322,7 @@
         <w:lastRenderedPageBreak/>
         <w:t>3. Arquitetura e Funcionamento</w:t>
       </w:r>
-      <w:bookmarkEnd w:id="5"/>
+      <w:bookmarkEnd w:id="6"/>
     </w:p>
     <w:p>
       <w:pPr>
@@ -996,7 +1335,13 @@
         <w:rPr>
           <w:lang w:val="pt-BR"/>
         </w:rPr>
-        <w:t>Entender a arquitetura ajuda a visualizar como as partes do sistema se conectam.</w:t>
+        <w:t xml:space="preserve">Entender a arquitetura ajuda a visualizar como as partes </w:t>
+      </w:r>
+      <w:r>
+        <w:rPr>
+          <w:lang w:val="pt-BR"/>
+        </w:rPr>
+        <w:t>do sistema se conectam.</w:t>
       </w:r>
     </w:p>
     <w:p>
@@ -1006,14 +1351,14 @@
           <w:lang w:val="pt-BR"/>
         </w:rPr>
       </w:pPr>
-      <w:bookmarkStart w:id="6" w:name="visão-geral-da-arquitetura"/>
+      <w:bookmarkStart w:id="7" w:name="visão-geral-da-arquitetura"/>
       <w:r>
         <w:rPr>
           <w:lang w:val="pt-BR"/>
         </w:rPr>
         <w:t>3.1 Visão Geral da Arquitetura</w:t>
       </w:r>
-      <w:bookmarkEnd w:id="6"/>
+      <w:bookmarkEnd w:id="7"/>
     </w:p>
     <w:p>
       <w:pPr>
@@ -1070,7 +1415,30 @@
           <w:b/>
           <w:lang w:val="pt-BR"/>
         </w:rPr>
-        <w:t>Lógica (JavaScript):</w:t>
+        <w:t>L</w:t>
+      </w:r>
+      <w:r>
+        <w:rPr>
+          <w:b/>
+          <w:lang w:val="pt-BR"/>
+        </w:rPr>
+        <w:t>ógica (</w:t>
+      </w:r>
+      <w:proofErr w:type="spellStart"/>
+      <w:r>
+        <w:rPr>
+          <w:b/>
+          <w:lang w:val="pt-BR"/>
+        </w:rPr>
+        <w:t>JavaScript</w:t>
+      </w:r>
+      <w:proofErr w:type="spellEnd"/>
+      <w:r>
+        <w:rPr>
+          <w:b/>
+          <w:lang w:val="pt-BR"/>
+        </w:rPr>
+        <w:t>):</w:t>
       </w:r>
       <w:r>
         <w:rPr>
@@ -1128,7 +1496,13 @@
         <w:rPr>
           <w:lang w:val="pt-BR"/>
         </w:rPr>
-        <w:t>) cuidam das interações (cliques em botões), validações, cálculos (preço da pizza montada, total do carrinho) e manipulação dos dados.</w:t>
+        <w:t>) cuidam das interações (cliques em botões), validações, cálculos (preço da pizza montada, total do carrinho</w:t>
+      </w:r>
+      <w:r>
+        <w:rPr>
+          <w:lang w:val="pt-BR"/>
+        </w:rPr>
+        <w:t>) e manipulação dos dados.</w:t>
       </w:r>
     </w:p>
     <w:p>
@@ -1147,13 +1521,49 @@
           <w:b/>
           <w:lang w:val="pt-BR"/>
         </w:rPr>
-        <w:t>Armazenamento Local (LocalStorage):</w:t>
-      </w:r>
-      <w:r>
-        <w:rPr>
-          <w:lang w:val="pt-BR"/>
-        </w:rPr>
-        <w:t xml:space="preserve"> Funciona como um pequeno “banco de dados” dentro do navegador. O JavaScript salva e lê informações aqui (como o cardápio, o carrinho, as opções de montagem) para que elas persistam entre as sessões.</w:t>
+        <w:t>Armazenamento Local (</w:t>
+      </w:r>
+      <w:proofErr w:type="spellStart"/>
+      <w:r>
+        <w:rPr>
+          <w:b/>
+          <w:lang w:val="pt-BR"/>
+        </w:rPr>
+        <w:t>LocalStorage</w:t>
+      </w:r>
+      <w:proofErr w:type="spellEnd"/>
+      <w:r>
+        <w:rPr>
+          <w:b/>
+          <w:lang w:val="pt-BR"/>
+        </w:rPr>
+        <w:t>):</w:t>
+      </w:r>
+      <w:r>
+        <w:rPr>
+          <w:lang w:val="pt-BR"/>
+        </w:rPr>
+        <w:t xml:space="preserve"> Funciona como um pequeno “banco de dados” dentro do navegador. O </w:t>
+      </w:r>
+      <w:proofErr w:type="spellStart"/>
+      <w:r>
+        <w:rPr>
+          <w:lang w:val="pt-BR"/>
+        </w:rPr>
+        <w:t>JavaScript</w:t>
+      </w:r>
+      <w:proofErr w:type="spellEnd"/>
+      <w:r>
+        <w:rPr>
+          <w:lang w:val="pt-BR"/>
+        </w:rPr>
+        <w:t xml:space="preserve"> salva e lê informações aqui (como o cardápio, o carrinho, as opções de montagem) para que elas persistam entre as ses</w:t>
+      </w:r>
+      <w:r>
+        <w:rPr>
+          <w:lang w:val="pt-BR"/>
+        </w:rPr>
+        <w:t>sões.</w:t>
       </w:r>
     </w:p>
     <w:p>
@@ -1163,14 +1573,14 @@
           <w:lang w:val="pt-BR"/>
         </w:rPr>
       </w:pPr>
-      <w:bookmarkStart w:id="7" w:name="fluxo-principal-de-operação"/>
+      <w:bookmarkStart w:id="8" w:name="fluxo-principal-de-operação"/>
       <w:r>
         <w:rPr>
           <w:lang w:val="pt-BR"/>
         </w:rPr>
         <w:t>3.2 Fluxo Principal de Operação</w:t>
       </w:r>
-      <w:bookmarkEnd w:id="7"/>
+      <w:bookmarkEnd w:id="8"/>
     </w:p>
     <w:p>
       <w:pPr>
@@ -1194,14 +1604,38 @@
           <w:numId w:val="9"/>
         </w:numPr>
       </w:pPr>
+      <w:proofErr w:type="spellStart"/>
       <w:r>
         <w:rPr>
           <w:b/>
         </w:rPr>
-        <w:t>Acesso:</w:t>
-      </w:r>
-      <w:r>
-        <w:t xml:space="preserve"> Abre a página de login (</w:t>
+        <w:t>Acesso</w:t>
+      </w:r>
+      <w:proofErr w:type="spellEnd"/>
+      <w:r>
+        <w:rPr>
+          <w:b/>
+        </w:rPr>
+        <w:t>:</w:t>
+      </w:r>
+      <w:r>
+        <w:t xml:space="preserve"> </w:t>
+      </w:r>
+      <w:proofErr w:type="spellStart"/>
+      <w:r>
+        <w:t>Abre</w:t>
+      </w:r>
+      <w:proofErr w:type="spellEnd"/>
+      <w:r>
+        <w:t xml:space="preserve"> a </w:t>
+      </w:r>
+      <w:proofErr w:type="spellStart"/>
+      <w:r>
+        <w:t>página</w:t>
+      </w:r>
+      <w:proofErr w:type="spellEnd"/>
+      <w:r>
+        <w:t xml:space="preserve"> de login (</w:t>
       </w:r>
       <w:r>
         <w:rPr>
@@ -1273,7 +1707,13 @@
         <w:rPr>
           <w:lang w:val="pt-BR"/>
         </w:rPr>
-        <w:t xml:space="preserve"> verifica se os dados estão corretos.</w:t>
+        <w:t xml:space="preserve"> verifica se os dados estã</w:t>
+      </w:r>
+      <w:r>
+        <w:rPr>
+          <w:lang w:val="pt-BR"/>
+        </w:rPr>
+        <w:t>o corretos.</w:t>
       </w:r>
     </w:p>
     <w:p>
@@ -1324,7 +1764,31 @@
         <w:t xml:space="preserve">). </w:t>
       </w:r>
       <w:r>
-        <w:t>Se inválido, mostra um erro.</w:t>
+        <w:t xml:space="preserve">Se </w:t>
+      </w:r>
+      <w:proofErr w:type="spellStart"/>
+      <w:r>
+        <w:t>inválido</w:t>
+      </w:r>
+      <w:proofErr w:type="spellEnd"/>
+      <w:r>
+        <w:t xml:space="preserve">, </w:t>
+      </w:r>
+      <w:proofErr w:type="spellStart"/>
+      <w:r>
+        <w:t>mostra</w:t>
+      </w:r>
+      <w:proofErr w:type="spellEnd"/>
+      <w:r>
+        <w:t xml:space="preserve"> um </w:t>
+      </w:r>
+      <w:proofErr w:type="spellStart"/>
+      <w:r>
+        <w:t>erro</w:t>
+      </w:r>
+      <w:proofErr w:type="spellEnd"/>
+      <w:r>
+        <w:t>.</w:t>
       </w:r>
     </w:p>
     <w:p>
@@ -1349,8 +1813,29 @@
         <w:rPr>
           <w:lang w:val="pt-BR"/>
         </w:rPr>
-        <w:t xml:space="preserve"> O usuário realiza ações na sua respectiva página (ver cardápio, cadastrar pizza, etc.). O JavaScript correspondente executa a lógica e atualiza o </w:t>
-      </w:r>
+        <w:t xml:space="preserve"> O usuário realiza ações na sua respectiva página (ver cardápio, cad</w:t>
+      </w:r>
+      <w:r>
+        <w:rPr>
+          <w:lang w:val="pt-BR"/>
+        </w:rPr>
+        <w:t xml:space="preserve">astrar pizza, etc.). O </w:t>
+      </w:r>
+      <w:proofErr w:type="spellStart"/>
+      <w:r>
+        <w:rPr>
+          <w:lang w:val="pt-BR"/>
+        </w:rPr>
+        <w:t>JavaScript</w:t>
+      </w:r>
+      <w:proofErr w:type="spellEnd"/>
+      <w:r>
+        <w:rPr>
+          <w:lang w:val="pt-BR"/>
+        </w:rPr>
+        <w:t xml:space="preserve"> correspondente executa a lógica e atualiza o </w:t>
+      </w:r>
+      <w:proofErr w:type="spellStart"/>
       <w:r>
         <w:rPr>
           <w:rStyle w:val="VerbatimChar"/>
@@ -1358,6 +1843,7 @@
         </w:rPr>
         <w:t>localStorage</w:t>
       </w:r>
+      <w:proofErr w:type="spellEnd"/>
       <w:r>
         <w:rPr>
           <w:lang w:val="pt-BR"/>
@@ -1368,7 +1854,7 @@
     <w:p>
       <w:r>
         <w:pict w14:anchorId="15F061A4">
-          <v:rect id="_x0000_i1028" style="width:0;height:1.5pt" o:hralign="center" o:hrstd="t" o:hr="t"/>
+          <v:rect id="_x0000_i1027" style="width:0;height:1.5pt" o:hralign="center" o:hrstd="t" o:hr="t"/>
         </w:pict>
       </w:r>
     </w:p>
@@ -1379,14 +1865,14 @@
           <w:lang w:val="pt-BR"/>
         </w:rPr>
       </w:pPr>
-      <w:bookmarkStart w:id="8" w:name="diagramas-visuais"/>
+      <w:bookmarkStart w:id="9" w:name="diagramas-visuais"/>
       <w:r>
         <w:rPr>
           <w:lang w:val="pt-BR"/>
         </w:rPr>
         <w:t>4. Diagramas Visuais</w:t>
       </w:r>
-      <w:bookmarkEnd w:id="8"/>
+      <w:bookmarkEnd w:id="9"/>
     </w:p>
     <w:p>
       <w:pPr>
@@ -1409,14 +1895,14 @@
           <w:lang w:val="pt-BR"/>
         </w:rPr>
       </w:pPr>
-      <w:bookmarkStart w:id="9" w:name="fluxograma-geral"/>
+      <w:bookmarkStart w:id="10" w:name="fluxograma-geral"/>
       <w:r>
         <w:rPr>
           <w:lang w:val="pt-BR"/>
         </w:rPr>
         <w:t>4.1 Fluxograma Geral</w:t>
       </w:r>
-      <w:bookmarkEnd w:id="9"/>
+      <w:bookmarkEnd w:id="10"/>
     </w:p>
     <w:p>
       <w:pPr>
@@ -1429,7 +1915,13 @@
         <w:rPr>
           <w:lang w:val="pt-BR"/>
         </w:rPr>
-        <w:t>Mostra o fluxo principal de telas e decisões do usuário.</w:t>
+        <w:t>Mostra o fluxo principal de telas e decisões do</w:t>
+      </w:r>
+      <w:r>
+        <w:rPr>
+          <w:lang w:val="pt-BR"/>
+        </w:rPr>
+        <w:t xml:space="preserve"> usuário.</w:t>
       </w:r>
     </w:p>
     <w:p>
@@ -1507,14 +1999,14 @@
           <w:lang w:val="pt-BR"/>
         </w:rPr>
       </w:pPr>
-      <w:bookmarkStart w:id="10" w:name="diagrama-de-componentes"/>
+      <w:bookmarkStart w:id="11" w:name="diagrama-de-componentes"/>
       <w:r>
         <w:rPr>
           <w:lang w:val="pt-BR"/>
         </w:rPr>
         <w:t>4.2 Diagrama de Componentes</w:t>
       </w:r>
-      <w:bookmarkEnd w:id="10"/>
+      <w:bookmarkEnd w:id="11"/>
     </w:p>
     <w:p>
       <w:pPr>
@@ -1605,14 +2097,14 @@
           <w:lang w:val="pt-BR"/>
         </w:rPr>
       </w:pPr>
-      <w:bookmarkStart w:id="11" w:name="diagrama-de-estado-simplificado"/>
+      <w:bookmarkStart w:id="12" w:name="diagrama-de-estado-simplificado"/>
       <w:r>
         <w:rPr>
           <w:lang w:val="pt-BR"/>
         </w:rPr>
         <w:t>4.3 Diagrama de Estado (Simplificado)</w:t>
       </w:r>
-      <w:bookmarkEnd w:id="11"/>
+      <w:bookmarkEnd w:id="12"/>
     </w:p>
     <w:p>
       <w:pPr>
@@ -1702,14 +2194,14 @@
           <w:lang w:val="pt-BR"/>
         </w:rPr>
       </w:pPr>
-      <w:bookmarkStart w:id="12" w:name="diagrama-de-classe-estruturas-de-dados"/>
+      <w:bookmarkStart w:id="13" w:name="diagrama-de-classe-estruturas-de-dados"/>
       <w:r>
         <w:rPr>
           <w:lang w:val="pt-BR"/>
         </w:rPr>
         <w:t>4.4 Diagrama de Classe (Estruturas de Dados)</w:t>
       </w:r>
-      <w:bookmarkEnd w:id="12"/>
+      <w:bookmarkEnd w:id="13"/>
     </w:p>
     <w:p>
       <w:pPr>
@@ -1722,7 +2214,13 @@
         <w:rPr>
           <w:lang w:val="pt-BR"/>
         </w:rPr>
-        <w:t>Mostra as principais estruturas de dados usadas e armazenadas pelo sistema (visão conceitual).</w:t>
+        <w:t>Mostra as principais estruturas de dados usadas e armazenadas pelo sistema (visão</w:t>
+      </w:r>
+      <w:r>
+        <w:rPr>
+          <w:lang w:val="pt-BR"/>
+        </w:rPr>
+        <w:t xml:space="preserve"> conceitual).</w:t>
       </w:r>
     </w:p>
     <w:p>
@@ -1796,7 +2294,7 @@
     <w:p>
       <w:r>
         <w:pict w14:anchorId="5F339C7A">
-          <v:rect id="_x0000_i1029" style="width:0;height:1.5pt" o:hralign="center" o:hrstd="t" o:hr="t"/>
+          <v:rect id="_x0000_i1028" style="width:0;height:1.5pt" o:hralign="center" o:hrstd="t" o:hr="t"/>
         </w:pict>
       </w:r>
     </w:p>
@@ -1807,14 +2305,65 @@
           <w:lang w:val="pt-BR"/>
         </w:rPr>
       </w:pPr>
-      <w:bookmarkStart w:id="13" w:name="conclusão"/>
-      <w:r>
-        <w:rPr>
-          <w:lang w:val="pt-BR"/>
-        </w:rPr>
-        <w:t>5. Conclusão</w:t>
-      </w:r>
-      <w:bookmarkEnd w:id="13"/>
+      <w:bookmarkStart w:id="14" w:name="conclusão"/>
+      <w:r>
+        <w:rPr>
+          <w:lang w:val="pt-BR"/>
+        </w:rPr>
+        <w:t xml:space="preserve">5. </w:t>
+      </w:r>
+      <w:bookmarkEnd w:id="14"/>
+      <w:r>
+        <w:rPr>
+          <w:lang w:val="pt-BR"/>
+        </w:rPr>
+        <w:t>Link do protótipo no Figma.com</w:t>
+      </w:r>
+    </w:p>
+    <w:p>
+      <w:pPr>
+        <w:pStyle w:val="Corpodetexto"/>
+        <w:rPr>
+          <w:lang w:val="pt-BR"/>
+        </w:rPr>
+      </w:pPr>
+      <w:hyperlink r:id="rId11" w:history="1">
+        <w:r>
+          <w:rPr>
+            <w:rStyle w:val="Hyperlink"/>
+            <w:lang w:val="pt-BR"/>
+          </w:rPr>
+          <w:t>Para ver o protótipo clique aqui.</w:t>
+        </w:r>
+      </w:hyperlink>
+    </w:p>
+    <w:p>
+      <w:pPr>
+        <w:pStyle w:val="Corpodetexto"/>
+        <w:rPr>
+          <w:lang w:val="pt-BR"/>
+        </w:rPr>
+      </w:pPr>
+    </w:p>
+    <w:p>
+      <w:pPr>
+        <w:pStyle w:val="Ttulo2"/>
+        <w:rPr>
+          <w:lang w:val="pt-BR"/>
+        </w:rPr>
+      </w:pPr>
+      <w:r>
+        <w:rPr>
+          <w:lang w:val="pt-BR"/>
+        </w:rPr>
+        <w:t>6</w:t>
+      </w:r>
+      <w:r>
+        <w:rPr>
+          <w:lang w:val="pt-BR"/>
+        </w:rPr>
+        <w:t>. Conclusão</w:t>
+      </w:r>
     </w:p>
     <w:p>
       <w:pPr>
@@ -1827,7 +2376,35 @@
         <w:rPr>
           <w:lang w:val="pt-BR"/>
         </w:rPr>
-        <w:t>Este documento apresentou uma visão geral do sistema de gerenciamento da Pizzaria Tratoria Rocca, focando nos requisitos, arquitetura, fluxo e representações visuais através de diagramas.</w:t>
+        <w:t xml:space="preserve">Este documento apresentou uma visão geral do sistema de gerenciamento da Pizzaria </w:t>
+      </w:r>
+      <w:proofErr w:type="spellStart"/>
+      <w:r>
+        <w:rPr>
+          <w:lang w:val="pt-BR"/>
+        </w:rPr>
+        <w:t>Tratoria</w:t>
+      </w:r>
+      <w:proofErr w:type="spellEnd"/>
+      <w:r>
+        <w:rPr>
+          <w:lang w:val="pt-BR"/>
+        </w:rPr>
+        <w:t xml:space="preserve"> </w:t>
+      </w:r>
+      <w:proofErr w:type="spellStart"/>
+      <w:r>
+        <w:rPr>
+          <w:lang w:val="pt-BR"/>
+        </w:rPr>
+        <w:t>Rocca</w:t>
+      </w:r>
+      <w:proofErr w:type="spellEnd"/>
+      <w:r>
+        <w:rPr>
+          <w:lang w:val="pt-BR"/>
+        </w:rPr>
+        <w:t>, focando nos requisitos, arquitetura, fluxo e representações visuais através de diagramas.</w:t>
       </w:r>
     </w:p>
     <w:p>
@@ -1841,8 +2418,23 @@
         <w:rPr>
           <w:lang w:val="pt-BR"/>
         </w:rPr>
-        <w:t xml:space="preserve">Como um protótipo front-end, ele demonstra as funcionalidades essenciais de interação do cliente e do administrador, utilizando o </w:t>
-      </w:r>
+        <w:t>Como um protótipo front-</w:t>
+      </w:r>
+      <w:proofErr w:type="spellStart"/>
+      <w:r>
+        <w:rPr>
+          <w:lang w:val="pt-BR"/>
+        </w:rPr>
+        <w:t>end</w:t>
+      </w:r>
+      <w:proofErr w:type="spellEnd"/>
+      <w:r>
+        <w:rPr>
+          <w:lang w:val="pt-BR"/>
+        </w:rPr>
+        <w:t xml:space="preserve">, ele demonstra as funcionalidades essenciais de interação do cliente e do administrador, utilizando o </w:t>
+      </w:r>
+      <w:proofErr w:type="spellStart"/>
       <w:r>
         <w:rPr>
           <w:rStyle w:val="VerbatimChar"/>
@@ -1850,12 +2442,21 @@
         </w:rPr>
         <w:t>localStorage</w:t>
       </w:r>
+      <w:proofErr w:type="spellEnd"/>
       <w:r>
         <w:rPr>
           <w:lang w:val="pt-BR"/>
         </w:rPr>
         <w:t xml:space="preserve"> para simular a persistência de dados. Embora funcional para demonstração e estudo, é importante notar suas limitações para um uso em produção real.</w:t>
       </w:r>
+    </w:p>
+    <w:p>
+      <w:pPr>
+        <w:pStyle w:val="Corpodetexto"/>
+        <w:rPr>
+          <w:lang w:val="pt-BR"/>
+        </w:rPr>
+      </w:pPr>
     </w:p>
     <w:p>
       <w:pPr>
@@ -1875,7 +2476,7 @@
 </file>
 
 <file path=word/endnotes.xml><?xml version="1.0" encoding="utf-8"?>
-<w:endnotes xmlns:wpc="http://schemas.microsoft.com/office/word/2010/wordprocessingCanvas" xmlns:cx="http://schemas.microsoft.com/office/drawing/2014/chartex" xmlns:cx1="http://schemas.microsoft.com/office/drawing/2015/9/8/chartex" xmlns:cx2="http://schemas.microsoft.com/office/drawing/2015/10/21/chartex" xmlns:cx3="http://schemas.microsoft.com/office/drawing/2016/5/9/chartex" xmlns:cx4="http://schemas.microsoft.com/office/drawing/2016/5/10/chartex" xmlns:cx5="http://schemas.microsoft.com/office/drawing/2016/5/11/chartex" xmlns:cx6="http://schemas.microsoft.com/office/drawing/2016/5/12/chartex" xmlns:cx7="http://schemas.microsoft.com/office/drawing/2016/5/13/chartex" xmlns:cx8="http://schemas.microsoft.com/office/drawing/2016/5/14/chartex" xmlns:mc="http://schemas.openxmlformats.org/markup-compatibility/2006" xmlns:aink="http://schemas.microsoft.com/office/drawing/2016/ink" xmlns:am3d="http://schemas.microsoft.com/office/drawing/2017/model3d" xmlns:o="urn:schemas-microsoft-com:office:office" xmlns:oel="http://schemas.microsoft.com/office/2019/extlst" xmlns:r="http://schemas.openxmlformats.org/officeDocument/2006/relationships" xmlns:m="http://schemas.openxmlformats.org/officeDocument/2006/math" xmlns:v="urn:schemas-microsoft-com:vml" xmlns:wp14="http://schemas.microsoft.com/office/word/2010/wordprocessingDrawing" xmlns:wp="http://schemas.openxmlformats.org/drawingml/2006/wordprocessingDrawing" xmlns:w10="urn:schemas-microsoft-com:office:word" xmlns:w="http://schemas.openxmlformats.org/wordprocessingml/2006/main" xmlns:w14="http://schemas.microsoft.com/office/word/2010/wordml" xmlns:w15="http://schemas.microsoft.com/office/word/2012/wordml" xmlns:w16cex="http://schemas.microsoft.com/office/word/2018/wordml/cex" xmlns:w16cid="http://schemas.microsoft.com/office/word/2016/wordml/cid" xmlns:w16="http://schemas.microsoft.com/office/word/2018/wordml" xmlns:w16du="http://schemas.microsoft.com/office/word/2023/wordml/word16du" xmlns:w16sdtdh="http://schemas.microsoft.com/office/word/2020/wordml/sdtdatahash" xmlns:w16sdtfl="http://schemas.microsoft.com/office/word/2024/wordml/sdtformatlock" xmlns:w16se="http://schemas.microsoft.com/office/word/2015/wordml/symex" xmlns:wpg="http://schemas.microsoft.com/office/word/2010/wordprocessingGroup" xmlns:wpi="http://schemas.microsoft.com/office/word/2010/wordprocessingInk" xmlns:wne="http://schemas.microsoft.com/office/word/2006/wordml" xmlns:wps="http://schemas.microsoft.com/office/word/2010/wordprocessingShape" mc:Ignorable="w14 w15 w16se w16cid w16 w16cex w16sdtdh w16sdtfl w16du wp14">
+<w:endnotes xmlns:wpc="http://schemas.microsoft.com/office/word/2010/wordprocessingCanvas" xmlns:cx="http://schemas.microsoft.com/office/drawing/2014/chartex" xmlns:cx1="http://schemas.microsoft.com/office/drawing/2015/9/8/chartex" xmlns:cx2="http://schemas.microsoft.com/office/drawing/2015/10/21/chartex" xmlns:cx3="http://schemas.microsoft.com/office/drawing/2016/5/9/chartex" xmlns:cx4="http://schemas.microsoft.com/office/drawing/2016/5/10/chartex" xmlns:cx5="http://schemas.microsoft.com/office/drawing/2016/5/11/chartex" xmlns:cx6="http://schemas.microsoft.com/office/drawing/2016/5/12/chartex" xmlns:cx7="http://schemas.microsoft.com/office/drawing/2016/5/13/chartex" xmlns:cx8="http://schemas.microsoft.com/office/drawing/2016/5/14/chartex" xmlns:mc="http://schemas.openxmlformats.org/markup-compatibility/2006" xmlns:aink="http://schemas.microsoft.com/office/drawing/2016/ink" xmlns:am3d="http://schemas.microsoft.com/office/drawing/2017/model3d" xmlns:o="urn:schemas-microsoft-com:office:office" xmlns:r="http://schemas.openxmlformats.org/officeDocument/2006/relationships" xmlns:m="http://schemas.openxmlformats.org/officeDocument/2006/math" xmlns:v="urn:schemas-microsoft-com:vml" xmlns:wp14="http://schemas.microsoft.com/office/word/2010/wordprocessingDrawing" xmlns:wp="http://schemas.openxmlformats.org/drawingml/2006/wordprocessingDrawing" xmlns:w10="urn:schemas-microsoft-com:office:word" xmlns:w="http://schemas.openxmlformats.org/wordprocessingml/2006/main" xmlns:w14="http://schemas.microsoft.com/office/word/2010/wordml" xmlns:w15="http://schemas.microsoft.com/office/word/2012/wordml" xmlns:w16cid="http://schemas.microsoft.com/office/word/2016/wordml/cid" xmlns:w16se="http://schemas.microsoft.com/office/word/2015/wordml/symex" xmlns:wpg="http://schemas.microsoft.com/office/word/2010/wordprocessingGroup" xmlns:wpi="http://schemas.microsoft.com/office/word/2010/wordprocessingInk" xmlns:wne="http://schemas.microsoft.com/office/word/2006/wordml" xmlns:wps="http://schemas.microsoft.com/office/word/2010/wordprocessingShape" mc:Ignorable="w14 w15 w16se w16cid wp14">
   <w:endnote w:type="separator" w:id="-1">
     <w:p>
       <w:pPr>
@@ -1900,7 +2501,7 @@
 </file>
 
 <file path=word/footnotes.xml><?xml version="1.0" encoding="utf-8"?>
-<w:footnotes xmlns:wpc="http://schemas.microsoft.com/office/word/2010/wordprocessingCanvas" xmlns:cx="http://schemas.microsoft.com/office/drawing/2014/chartex" xmlns:cx1="http://schemas.microsoft.com/office/drawing/2015/9/8/chartex" xmlns:cx2="http://schemas.microsoft.com/office/drawing/2015/10/21/chartex" xmlns:cx3="http://schemas.microsoft.com/office/drawing/2016/5/9/chartex" xmlns:cx4="http://schemas.microsoft.com/office/drawing/2016/5/10/chartex" xmlns:cx5="http://schemas.microsoft.com/office/drawing/2016/5/11/chartex" xmlns:cx6="http://schemas.microsoft.com/office/drawing/2016/5/12/chartex" xmlns:cx7="http://schemas.microsoft.com/office/drawing/2016/5/13/chartex" xmlns:cx8="http://schemas.microsoft.com/office/drawing/2016/5/14/chartex" xmlns:mc="http://schemas.openxmlformats.org/markup-compatibility/2006" xmlns:aink="http://schemas.microsoft.com/office/drawing/2016/ink" xmlns:am3d="http://schemas.microsoft.com/office/drawing/2017/model3d" xmlns:o="urn:schemas-microsoft-com:office:office" xmlns:oel="http://schemas.microsoft.com/office/2019/extlst" xmlns:r="http://schemas.openxmlformats.org/officeDocument/2006/relationships" xmlns:m="http://schemas.openxmlformats.org/officeDocument/2006/math" xmlns:v="urn:schemas-microsoft-com:vml" xmlns:wp14="http://schemas.microsoft.com/office/word/2010/wordprocessingDrawing" xmlns:wp="http://schemas.openxmlformats.org/drawingml/2006/wordprocessingDrawing" xmlns:w10="urn:schemas-microsoft-com:office:word" xmlns:w="http://schemas.openxmlformats.org/wordprocessingml/2006/main" xmlns:w14="http://schemas.microsoft.com/office/word/2010/wordml" xmlns:w15="http://schemas.microsoft.com/office/word/2012/wordml" xmlns:w16cex="http://schemas.microsoft.com/office/word/2018/wordml/cex" xmlns:w16cid="http://schemas.microsoft.com/office/word/2016/wordml/cid" xmlns:w16="http://schemas.microsoft.com/office/word/2018/wordml" xmlns:w16du="http://schemas.microsoft.com/office/word/2023/wordml/word16du" xmlns:w16sdtdh="http://schemas.microsoft.com/office/word/2020/wordml/sdtdatahash" xmlns:w16sdtfl="http://schemas.microsoft.com/office/word/2024/wordml/sdtformatlock" xmlns:w16se="http://schemas.microsoft.com/office/word/2015/wordml/symex" xmlns:wpg="http://schemas.microsoft.com/office/word/2010/wordprocessingGroup" xmlns:wpi="http://schemas.microsoft.com/office/word/2010/wordprocessingInk" xmlns:wne="http://schemas.microsoft.com/office/word/2006/wordml" xmlns:wps="http://schemas.microsoft.com/office/word/2010/wordprocessingShape" mc:Ignorable="w14 w15 w16se w16cid w16 w16cex w16sdtdh w16sdtfl w16du wp14">
+<w:footnotes xmlns:wpc="http://schemas.microsoft.com/office/word/2010/wordprocessingCanvas" xmlns:cx="http://schemas.microsoft.com/office/drawing/2014/chartex" xmlns:cx1="http://schemas.microsoft.com/office/drawing/2015/9/8/chartex" xmlns:cx2="http://schemas.microsoft.com/office/drawing/2015/10/21/chartex" xmlns:cx3="http://schemas.microsoft.com/office/drawing/2016/5/9/chartex" xmlns:cx4="http://schemas.microsoft.com/office/drawing/2016/5/10/chartex" xmlns:cx5="http://schemas.microsoft.com/office/drawing/2016/5/11/chartex" xmlns:cx6="http://schemas.microsoft.com/office/drawing/2016/5/12/chartex" xmlns:cx7="http://schemas.microsoft.com/office/drawing/2016/5/13/chartex" xmlns:cx8="http://schemas.microsoft.com/office/drawing/2016/5/14/chartex" xmlns:mc="http://schemas.openxmlformats.org/markup-compatibility/2006" xmlns:aink="http://schemas.microsoft.com/office/drawing/2016/ink" xmlns:am3d="http://schemas.microsoft.com/office/drawing/2017/model3d" xmlns:o="urn:schemas-microsoft-com:office:office" xmlns:r="http://schemas.openxmlformats.org/officeDocument/2006/relationships" xmlns:m="http://schemas.openxmlformats.org/officeDocument/2006/math" xmlns:v="urn:schemas-microsoft-com:vml" xmlns:wp14="http://schemas.microsoft.com/office/word/2010/wordprocessingDrawing" xmlns:wp="http://schemas.openxmlformats.org/drawingml/2006/wordprocessingDrawing" xmlns:w10="urn:schemas-microsoft-com:office:word" xmlns:w="http://schemas.openxmlformats.org/wordprocessingml/2006/main" xmlns:w14="http://schemas.microsoft.com/office/word/2010/wordml" xmlns:w15="http://schemas.microsoft.com/office/word/2012/wordml" xmlns:w16cid="http://schemas.microsoft.com/office/word/2016/wordml/cid" xmlns:w16se="http://schemas.microsoft.com/office/word/2015/wordml/symex" xmlns:wpg="http://schemas.microsoft.com/office/word/2010/wordprocessingGroup" xmlns:wpi="http://schemas.microsoft.com/office/word/2010/wordprocessingInk" xmlns:wne="http://schemas.microsoft.com/office/word/2006/wordml" xmlns:wps="http://schemas.microsoft.com/office/word/2010/wordprocessingShape" mc:Ignorable="w14 w15 w16se w16cid wp14">
   <w:footnote w:type="separator" w:id="-1">
     <w:p>
       <w:r>
@@ -1919,7 +2520,7 @@
 </file>
 
 <file path=word/numbering.xml><?xml version="1.0" encoding="utf-8"?>
-<w:numbering xmlns:wpc="http://schemas.microsoft.com/office/word/2010/wordprocessingCanvas" xmlns:cx="http://schemas.microsoft.com/office/drawing/2014/chartex" xmlns:cx1="http://schemas.microsoft.com/office/drawing/2015/9/8/chartex" xmlns:cx2="http://schemas.microsoft.com/office/drawing/2015/10/21/chartex" xmlns:cx3="http://schemas.microsoft.com/office/drawing/2016/5/9/chartex" xmlns:cx4="http://schemas.microsoft.com/office/drawing/2016/5/10/chartex" xmlns:cx5="http://schemas.microsoft.com/office/drawing/2016/5/11/chartex" xmlns:cx6="http://schemas.microsoft.com/office/drawing/2016/5/12/chartex" xmlns:cx7="http://schemas.microsoft.com/office/drawing/2016/5/13/chartex" xmlns:cx8="http://schemas.microsoft.com/office/drawing/2016/5/14/chartex" xmlns:mc="http://schemas.openxmlformats.org/markup-compatibility/2006" xmlns:aink="http://schemas.microsoft.com/office/drawing/2016/ink" xmlns:am3d="http://schemas.microsoft.com/office/drawing/2017/model3d" xmlns:o="urn:schemas-microsoft-com:office:office" xmlns:oel="http://schemas.microsoft.com/office/2019/extlst" xmlns:r="http://schemas.openxmlformats.org/officeDocument/2006/relationships" xmlns:m="http://schemas.openxmlformats.org/officeDocument/2006/math" xmlns:v="urn:schemas-microsoft-com:vml" xmlns:wp14="http://schemas.microsoft.com/office/word/2010/wordprocessingDrawing" xmlns:wp="http://schemas.openxmlformats.org/drawingml/2006/wordprocessingDrawing" xmlns:w10="urn:schemas-microsoft-com:office:word" xmlns:w="http://schemas.openxmlformats.org/wordprocessingml/2006/main" xmlns:w14="http://schemas.microsoft.com/office/word/2010/wordml" xmlns:w15="http://schemas.microsoft.com/office/word/2012/wordml" xmlns:w16cex="http://schemas.microsoft.com/office/word/2018/wordml/cex" xmlns:w16cid="http://schemas.microsoft.com/office/word/2016/wordml/cid" xmlns:w16="http://schemas.microsoft.com/office/word/2018/wordml" xmlns:w16du="http://schemas.microsoft.com/office/word/2023/wordml/word16du" xmlns:w16sdtdh="http://schemas.microsoft.com/office/word/2020/wordml/sdtdatahash" xmlns:w16sdtfl="http://schemas.microsoft.com/office/word/2024/wordml/sdtformatlock" xmlns:w16se="http://schemas.microsoft.com/office/word/2015/wordml/symex" xmlns:wpg="http://schemas.microsoft.com/office/word/2010/wordprocessingGroup" xmlns:wpi="http://schemas.microsoft.com/office/word/2010/wordprocessingInk" xmlns:wne="http://schemas.microsoft.com/office/word/2006/wordml" xmlns:wps="http://schemas.microsoft.com/office/word/2010/wordprocessingShape" mc:Ignorable="w14 w15 w16se w16cid w16 w16cex w16sdtdh w16sdtfl w16du wp14">
+<w:numbering xmlns:wpc="http://schemas.microsoft.com/office/word/2010/wordprocessingCanvas" xmlns:cx="http://schemas.microsoft.com/office/drawing/2014/chartex" xmlns:cx1="http://schemas.microsoft.com/office/drawing/2015/9/8/chartex" xmlns:cx2="http://schemas.microsoft.com/office/drawing/2015/10/21/chartex" xmlns:cx3="http://schemas.microsoft.com/office/drawing/2016/5/9/chartex" xmlns:cx4="http://schemas.microsoft.com/office/drawing/2016/5/10/chartex" xmlns:cx5="http://schemas.microsoft.com/office/drawing/2016/5/11/chartex" xmlns:cx6="http://schemas.microsoft.com/office/drawing/2016/5/12/chartex" xmlns:cx7="http://schemas.microsoft.com/office/drawing/2016/5/13/chartex" xmlns:cx8="http://schemas.microsoft.com/office/drawing/2016/5/14/chartex" xmlns:mc="http://schemas.openxmlformats.org/markup-compatibility/2006" xmlns:aink="http://schemas.microsoft.com/office/drawing/2016/ink" xmlns:am3d="http://schemas.microsoft.com/office/drawing/2017/model3d" xmlns:o="urn:schemas-microsoft-com:office:office" xmlns:r="http://schemas.openxmlformats.org/officeDocument/2006/relationships" xmlns:m="http://schemas.openxmlformats.org/officeDocument/2006/math" xmlns:v="urn:schemas-microsoft-com:vml" xmlns:wp14="http://schemas.microsoft.com/office/word/2010/wordprocessingDrawing" xmlns:wp="http://schemas.openxmlformats.org/drawingml/2006/wordprocessingDrawing" xmlns:w10="urn:schemas-microsoft-com:office:word" xmlns:w="http://schemas.openxmlformats.org/wordprocessingml/2006/main" xmlns:w14="http://schemas.microsoft.com/office/word/2010/wordml" xmlns:w15="http://schemas.microsoft.com/office/word/2012/wordml" xmlns:w16cid="http://schemas.microsoft.com/office/word/2016/wordml/cid" xmlns:w16se="http://schemas.microsoft.com/office/word/2015/wordml/symex" xmlns:wpg="http://schemas.microsoft.com/office/word/2010/wordprocessingGroup" xmlns:wpi="http://schemas.microsoft.com/office/word/2010/wordprocessingInk" xmlns:wne="http://schemas.microsoft.com/office/word/2006/wordml" xmlns:wps="http://schemas.microsoft.com/office/word/2010/wordprocessingShape" mc:Ignorable="w14 w15 w16se w16cid wp14">
   <w:abstractNum w:abstractNumId="0" w15:restartNumberingAfterBreak="0">
     <w:nsid w:val="EA454B4C"/>
     <w:multiLevelType w:val="multilevel"/>
@@ -2241,10 +2842,10 @@
       </w:pPr>
     </w:lvl>
   </w:abstractNum>
-  <w:num w:numId="1" w16cid:durableId="1994484830">
+  <w:num w:numId="1">
     <w:abstractNumId w:val="1"/>
   </w:num>
-  <w:num w:numId="2" w16cid:durableId="1600868591">
+  <w:num w:numId="2">
     <w:abstractNumId w:val="0"/>
     <w:lvlOverride w:ilvl="0">
       <w:startOverride w:val="1"/>
@@ -2274,7 +2875,7 @@
       <w:startOverride w:val="1"/>
     </w:lvlOverride>
   </w:num>
-  <w:num w:numId="3" w16cid:durableId="1856576478">
+  <w:num w:numId="3">
     <w:abstractNumId w:val="0"/>
     <w:lvlOverride w:ilvl="0">
       <w:startOverride w:val="1"/>
@@ -2304,7 +2905,7 @@
       <w:startOverride w:val="1"/>
     </w:lvlOverride>
   </w:num>
-  <w:num w:numId="4" w16cid:durableId="677732509">
+  <w:num w:numId="4">
     <w:abstractNumId w:val="0"/>
     <w:lvlOverride w:ilvl="0">
       <w:startOverride w:val="1"/>
@@ -2334,7 +2935,7 @@
       <w:startOverride w:val="1"/>
     </w:lvlOverride>
   </w:num>
-  <w:num w:numId="5" w16cid:durableId="487283148">
+  <w:num w:numId="5">
     <w:abstractNumId w:val="0"/>
     <w:lvlOverride w:ilvl="0">
       <w:startOverride w:val="1"/>
@@ -2364,13 +2965,13 @@
       <w:startOverride w:val="1"/>
     </w:lvlOverride>
   </w:num>
-  <w:num w:numId="6" w16cid:durableId="1384403145">
+  <w:num w:numId="6">
     <w:abstractNumId w:val="2"/>
   </w:num>
-  <w:num w:numId="7" w16cid:durableId="88239274">
+  <w:num w:numId="7">
     <w:abstractNumId w:val="2"/>
   </w:num>
-  <w:num w:numId="8" w16cid:durableId="2093115728">
+  <w:num w:numId="8">
     <w:abstractNumId w:val="0"/>
     <w:lvlOverride w:ilvl="0">
       <w:startOverride w:val="1"/>
@@ -2400,7 +3001,7 @@
       <w:startOverride w:val="1"/>
     </w:lvlOverride>
   </w:num>
-  <w:num w:numId="9" w16cid:durableId="3939922">
+  <w:num w:numId="9">
     <w:abstractNumId w:val="0"/>
     <w:lvlOverride w:ilvl="0">
       <w:startOverride w:val="1"/>
@@ -2434,7 +3035,7 @@
 </file>
 
 <file path=word/styles.xml><?xml version="1.0" encoding="utf-8"?>
-<w:styles xmlns:mc="http://schemas.openxmlformats.org/markup-compatibility/2006" xmlns:r="http://schemas.openxmlformats.org/officeDocument/2006/relationships" xmlns:w="http://schemas.openxmlformats.org/wordprocessingml/2006/main" xmlns:w14="http://schemas.microsoft.com/office/word/2010/wordml" xmlns:w15="http://schemas.microsoft.com/office/word/2012/wordml" xmlns:w16cex="http://schemas.microsoft.com/office/word/2018/wordml/cex" xmlns:w16cid="http://schemas.microsoft.com/office/word/2016/wordml/cid" xmlns:w16="http://schemas.microsoft.com/office/word/2018/wordml" xmlns:w16du="http://schemas.microsoft.com/office/word/2023/wordml/word16du" xmlns:w16sdtdh="http://schemas.microsoft.com/office/word/2020/wordml/sdtdatahash" xmlns:w16sdtfl="http://schemas.microsoft.com/office/word/2024/wordml/sdtformatlock" xmlns:w16se="http://schemas.microsoft.com/office/word/2015/wordml/symex" mc:Ignorable="w14 w15 w16se w16cid w16 w16cex w16sdtdh w16sdtfl w16du">
+<w:styles xmlns:mc="http://schemas.openxmlformats.org/markup-compatibility/2006" xmlns:r="http://schemas.openxmlformats.org/officeDocument/2006/relationships" xmlns:w="http://schemas.openxmlformats.org/wordprocessingml/2006/main" xmlns:w14="http://schemas.microsoft.com/office/word/2010/wordml" xmlns:w15="http://schemas.microsoft.com/office/word/2012/wordml" xmlns:w16cid="http://schemas.microsoft.com/office/word/2016/wordml/cid" xmlns:w16se="http://schemas.microsoft.com/office/word/2015/wordml/symex" mc:Ignorable="w14 w15 w16se w16cid">
   <w:docDefaults>
     <w:rPrDefault>
       <w:rPr>
@@ -2450,7 +3051,7 @@
       </w:pPr>
     </w:pPrDefault>
   </w:docDefaults>
-  <w:latentStyles w:defLockedState="0" w:defUIPriority="0" w:defSemiHidden="0" w:defUnhideWhenUsed="0" w:defQFormat="0" w:count="376">
+  <w:latentStyles w:defLockedState="0" w:defUIPriority="0" w:defSemiHidden="0" w:defUnhideWhenUsed="0" w:defQFormat="0" w:count="375">
     <w:lsdException w:name="Normal Table" w:semiHidden="1" w:unhideWhenUsed="1"/>
     <w:lsdException w:name="Table Simple 1" w:semiHidden="1" w:unhideWhenUsed="1"/>
     <w:lsdException w:name="Table Simple 2" w:semiHidden="1" w:unhideWhenUsed="1"/>
@@ -2692,7 +3293,6 @@
     <w:lsdException w:name="Smart Hyperlink" w:semiHidden="1" w:uiPriority="99" w:unhideWhenUsed="1"/>
     <w:lsdException w:name="Hashtag" w:semiHidden="1" w:uiPriority="99" w:unhideWhenUsed="1"/>
     <w:lsdException w:name="Unresolved Mention" w:semiHidden="1" w:uiPriority="99" w:unhideWhenUsed="1"/>
-    <w:lsdException w:name="Smart Link" w:semiHidden="1" w:uiPriority="99" w:unhideWhenUsed="1"/>
   </w:latentStyles>
   <w:style w:type="paragraph" w:default="1" w:styleId="Normal">
     <w:name w:val="Normal"/>
@@ -3417,6 +4017,52 @@
     <w:rPr>
       <w:rFonts w:ascii="Consolas" w:hAnsi="Consolas"/>
       <w:sz w:val="22"/>
+    </w:rPr>
+  </w:style>
+  <w:style w:type="paragraph" w:styleId="Textodebalo">
+    <w:name w:val="Balloon Text"/>
+    <w:basedOn w:val="Normal"/>
+    <w:link w:val="TextodebaloChar"/>
+    <w:rsid w:val="00542E54"/>
+    <w:pPr>
+      <w:spacing w:after="0"/>
+    </w:pPr>
+    <w:rPr>
+      <w:rFonts w:ascii="Segoe UI" w:hAnsi="Segoe UI" w:cs="Segoe UI"/>
+      <w:sz w:val="18"/>
+      <w:szCs w:val="18"/>
+    </w:rPr>
+  </w:style>
+  <w:style w:type="character" w:customStyle="1" w:styleId="TextodebaloChar">
+    <w:name w:val="Texto de balão Char"/>
+    <w:basedOn w:val="Fontepargpadro"/>
+    <w:link w:val="Textodebalo"/>
+    <w:rsid w:val="00542E54"/>
+    <w:rPr>
+      <w:rFonts w:ascii="Segoe UI" w:hAnsi="Segoe UI" w:cs="Segoe UI"/>
+      <w:sz w:val="18"/>
+      <w:szCs w:val="18"/>
+    </w:rPr>
+  </w:style>
+  <w:style w:type="character" w:styleId="MenoPendente">
+    <w:name w:val="Unresolved Mention"/>
+    <w:basedOn w:val="Fontepargpadro"/>
+    <w:uiPriority w:val="99"/>
+    <w:semiHidden/>
+    <w:unhideWhenUsed/>
+    <w:rsid w:val="00542E54"/>
+    <w:rPr>
+      <w:color w:val="605E5C"/>
+      <w:shd w:val="clear" w:color="auto" w:fill="E1DFDD"/>
+    </w:rPr>
+  </w:style>
+  <w:style w:type="character" w:styleId="HiperlinkVisitado">
+    <w:name w:val="FollowedHyperlink"/>
+    <w:basedOn w:val="Fontepargpadro"/>
+    <w:rsid w:val="00542E54"/>
+    <w:rPr>
+      <w:color w:val="800080" w:themeColor="followedHyperlink"/>
+      <w:u w:val="single"/>
     </w:rPr>
   </w:style>
 </w:styles>

</xml_diff>